<commit_message>
Probably final version of artefacts documents.
</commit_message>
<xml_diff>
--- a/yarn_vision.docx
+++ b/yarn_vision.docx
@@ -116,61 +116,63 @@
               <w:trHeight w:val="1440"/>
               <w:jc w:val="center"/>
             </w:trPr>
-            <w:sdt>
-              <w:sdtPr>
-                <w:rPr>
-                  <w:rFonts w:asciiTheme="majorHAnsi" w:eastAsiaTheme="majorEastAsia" w:hAnsiTheme="majorHAnsi" w:cstheme="majorBidi"/>
-                  <w:sz w:val="80"/>
-                  <w:szCs w:val="80"/>
-                </w:rPr>
-                <w:alias w:val="Title"/>
-                <w:id w:val="15524250"/>
-                <w:placeholder>
-                  <w:docPart w:val="F6B8540A819F4D6C918EA872C059D643"/>
-                </w:placeholder>
-                <w:dataBinding w:prefixMappings="xmlns:ns0='http://schemas.openxmlformats.org/package/2006/metadata/core-properties' xmlns:ns1='http://purl.org/dc/elements/1.1/'" w:xpath="/ns0:coreProperties[1]/ns1:title[1]" w:storeItemID="{6C3C8BC8-F283-45AE-878A-BAB7291924A1}"/>
-                <w:text/>
-              </w:sdtPr>
-              <w:sdtContent>
-                <w:tc>
-                  <w:tcPr>
-                    <w:tcW w:w="5000" w:type="pct"/>
-                    <w:tcBorders>
-                      <w:bottom w:val="single" w:sz="4" w:space="0" w:color="4F81BD" w:themeColor="accent1"/>
-                    </w:tcBorders>
-                    <w:vAlign w:val="center"/>
-                  </w:tcPr>
-                  <w:p>
-                    <w:pPr>
-                      <w:pStyle w:val="NoSpacing"/>
-                      <w:jc w:val="center"/>
-                      <w:rPr>
-                        <w:rFonts w:asciiTheme="majorHAnsi" w:eastAsiaTheme="majorEastAsia" w:hAnsiTheme="majorHAnsi" w:cstheme="majorBidi"/>
-                        <w:sz w:val="80"/>
-                        <w:szCs w:val="80"/>
-                      </w:rPr>
-                    </w:pPr>
-                    <w:r>
-                      <w:rPr>
-                        <w:rFonts w:asciiTheme="majorHAnsi" w:eastAsiaTheme="majorEastAsia" w:hAnsiTheme="majorHAnsi" w:cstheme="majorBidi"/>
-                        <w:sz w:val="80"/>
-                        <w:szCs w:val="80"/>
-                      </w:rPr>
-                      <w:t xml:space="preserve">A </w:t>
-                    </w:r>
-                    <w:r>
-                      <w:rPr>
-                        <w:rFonts w:asciiTheme="majorHAnsi" w:eastAsiaTheme="majorEastAsia" w:hAnsiTheme="majorHAnsi" w:cstheme="majorBidi"/>
-                        <w:sz w:val="80"/>
-                        <w:szCs w:val="80"/>
-                        <w:lang w:val="en-CA"/>
-                      </w:rPr>
-                      <w:t>Speculative Multithreading System</w:t>
-                    </w:r>
-                  </w:p>
-                </w:tc>
-              </w:sdtContent>
-            </w:sdt>
+            <w:tc>
+              <w:tcPr>
+                <w:tcW w:w="5000" w:type="pct"/>
+                <w:tcBorders>
+                  <w:bottom w:val="single" w:sz="4" w:space="0" w:color="4F81BD" w:themeColor="accent1"/>
+                </w:tcBorders>
+                <w:vAlign w:val="center"/>
+              </w:tcPr>
+              <w:p>
+                <w:pPr>
+                  <w:pStyle w:val="NoSpacing"/>
+                  <w:jc w:val="center"/>
+                  <w:rPr>
+                    <w:rFonts w:asciiTheme="majorHAnsi" w:eastAsiaTheme="majorEastAsia" w:hAnsiTheme="majorHAnsi" w:cstheme="majorBidi"/>
+                    <w:sz w:val="80"/>
+                    <w:szCs w:val="80"/>
+                  </w:rPr>
+                </w:pPr>
+                <w:r>
+                  <w:rPr>
+                    <w:rFonts w:asciiTheme="majorHAnsi" w:eastAsiaTheme="majorEastAsia" w:hAnsiTheme="majorHAnsi" w:cstheme="majorBidi"/>
+                    <w:sz w:val="80"/>
+                    <w:szCs w:val="80"/>
+                  </w:rPr>
+                  <w:t>Yarn</w:t>
+                </w:r>
+              </w:p>
+              <w:p>
+                <w:pPr>
+                  <w:pStyle w:val="NoSpacing"/>
+                  <w:spacing w:after="120"/>
+                  <w:jc w:val="center"/>
+                  <w:rPr>
+                    <w:rFonts w:asciiTheme="majorHAnsi" w:eastAsiaTheme="majorEastAsia" w:hAnsiTheme="majorHAnsi" w:cstheme="majorBidi"/>
+                    <w:sz w:val="56"/>
+                    <w:szCs w:val="56"/>
+                  </w:rPr>
+                </w:pPr>
+                <w:r>
+                  <w:rPr>
+                    <w:rFonts w:asciiTheme="majorHAnsi" w:eastAsiaTheme="majorEastAsia" w:hAnsiTheme="majorHAnsi" w:cstheme="majorBidi"/>
+                    <w:sz w:val="56"/>
+                    <w:szCs w:val="56"/>
+                  </w:rPr>
+                  <w:t xml:space="preserve">A </w:t>
+                </w:r>
+                <w:r>
+                  <w:rPr>
+                    <w:rFonts w:asciiTheme="majorHAnsi" w:eastAsiaTheme="majorEastAsia" w:hAnsiTheme="majorHAnsi" w:cstheme="majorBidi"/>
+                    <w:sz w:val="56"/>
+                    <w:szCs w:val="56"/>
+                    <w:lang w:val="en-CA"/>
+                  </w:rPr>
+                  <w:t>Speculative Multithreading System</w:t>
+                </w:r>
+              </w:p>
+            </w:tc>
           </w:tr>
           <w:tr>
             <w:trPr>
@@ -186,9 +188,6 @@
                 </w:rPr>
                 <w:alias w:val="Subtitle"/>
                 <w:id w:val="15524255"/>
-                <w:placeholder>
-                  <w:docPart w:val="B3AA9ABA845F4CE39D4E9ED6FAF7834E"/>
-                </w:placeholder>
                 <w:dataBinding w:prefixMappings="xmlns:ns0='http://schemas.openxmlformats.org/package/2006/metadata/core-properties' xmlns:ns1='http://purl.org/dc/elements/1.1/'" w:xpath="/ns0:coreProperties[1]/ns1:subject[1]" w:storeItemID="{6C3C8BC8-F283-45AE-878A-BAB7291924A1}"/>
                 <w:text/>
               </w:sdtPr>
@@ -5187,7 +5186,7 @@
           <v:shape id="_x0000_i1025" type="#_x0000_t75" style="width:328.5pt;height:194.25pt" o:ole="">
             <v:imagedata r:id="rId9" o:title=""/>
           </v:shape>
-          <o:OLEObject Type="Embed" ProgID="Visio.Drawing.11" ShapeID="_x0000_i1025" DrawAspect="Content" ObjectID="_1370279464" r:id="rId10"/>
+          <o:OLEObject Type="Embed" ProgID="Visio.Drawing.11" ShapeID="_x0000_i1025" DrawAspect="Content" ObjectID="_1373757232" r:id="rId10"/>
         </w:object>
       </w:r>
     </w:p>
@@ -10502,9 +10501,9 @@
       <w:tblLook w:val="04A0"/>
     </w:tblPr>
     <w:tblGrid>
-      <w:gridCol w:w="4283"/>
-      <w:gridCol w:w="1009"/>
-      <w:gridCol w:w="4284"/>
+      <w:gridCol w:w="4309"/>
+      <w:gridCol w:w="958"/>
+      <w:gridCol w:w="4309"/>
     </w:tblGrid>
     <w:tr>
       <w:trPr>
@@ -10690,32 +10689,28 @@
 
 <file path=word/header1.xml><?xml version="1.0" encoding="utf-8"?>
 <w:hdr xmlns:ve="http://schemas.openxmlformats.org/markup-compatibility/2006" xmlns:o="urn:schemas-microsoft-com:office:office" xmlns:r="http://schemas.openxmlformats.org/officeDocument/2006/relationships" xmlns:m="http://schemas.openxmlformats.org/officeDocument/2006/math" xmlns:v="urn:schemas-microsoft-com:vml" xmlns:wp="http://schemas.openxmlformats.org/drawingml/2006/wordprocessingDrawing" xmlns:w10="urn:schemas-microsoft-com:office:word" xmlns:w="http://schemas.openxmlformats.org/wordprocessingml/2006/main" xmlns:wne="http://schemas.microsoft.com/office/word/2006/wordml">
-  <w:sdt>
-    <w:sdtPr>
-      <w:alias w:val="Title"/>
-      <w:id w:val="77547040"/>
-      <w:dataBinding w:prefixMappings="xmlns:ns0='http://schemas.openxmlformats.org/package/2006/metadata/core-properties' xmlns:ns1='http://purl.org/dc/elements/1.1/'" w:xpath="/ns0:coreProperties[1]/ns1:title[1]" w:storeItemID="{6C3C8BC8-F283-45AE-878A-BAB7291924A1}"/>
-      <w:text/>
-    </w:sdtPr>
-    <w:sdtContent>
-      <w:p>
-        <w:pPr>
-          <w:pStyle w:val="Header"/>
-          <w:pBdr>
-            <w:between w:val="single" w:sz="4" w:space="1" w:color="4F81BD" w:themeColor="accent1"/>
-          </w:pBdr>
-          <w:spacing w:line="276" w:lineRule="auto"/>
-          <w:jc w:val="center"/>
-        </w:pPr>
-        <w:r>
-          <w:rPr>
-            <w:lang w:val="en-CA"/>
-          </w:rPr>
-          <w:t>A Speculative Multithreading System</w:t>
-        </w:r>
-      </w:p>
-    </w:sdtContent>
-  </w:sdt>
+  <w:p>
+    <w:pPr>
+      <w:pStyle w:val="Header"/>
+      <w:pBdr>
+        <w:between w:val="single" w:sz="4" w:space="1" w:color="4F81BD" w:themeColor="accent1"/>
+      </w:pBdr>
+      <w:spacing w:line="276" w:lineRule="auto"/>
+      <w:jc w:val="center"/>
+    </w:pPr>
+    <w:r>
+      <w:rPr>
+        <w:lang w:val="en-CA"/>
+      </w:rPr>
+      <w:t xml:space="preserve">Yarn - </w:t>
+    </w:r>
+    <w:r>
+      <w:rPr>
+        <w:lang w:val="en-CA"/>
+      </w:rPr>
+      <w:t>A Speculative Multithreading System</w:t>
+    </w:r>
+  </w:p>
   <w:p>
     <w:pPr>
       <w:pStyle w:val="Header"/>
@@ -12483,37 +12478,6 @@
         </w:p>
       </w:docPartBody>
     </w:docPart>
-    <w:docPart>
-      <w:docPartPr>
-        <w:name w:val="F6B8540A819F4D6C918EA872C059D643"/>
-        <w:category>
-          <w:name w:val="General"/>
-          <w:gallery w:val="placeholder"/>
-        </w:category>
-        <w:types>
-          <w:type w:val="bbPlcHdr"/>
-        </w:types>
-        <w:behaviors>
-          <w:behavior w:val="content"/>
-        </w:behaviors>
-        <w:guid w:val="{9F938B71-E688-4A00-91DC-1AEED6670203}"/>
-      </w:docPartPr>
-      <w:docPartBody>
-        <w:p>
-          <w:pPr>
-            <w:pStyle w:val="F6B8540A819F4D6C918EA872C059D643"/>
-          </w:pPr>
-          <w:r>
-            <w:rPr>
-              <w:rFonts w:asciiTheme="majorHAnsi" w:eastAsiaTheme="majorEastAsia" w:hAnsiTheme="majorHAnsi" w:cstheme="majorBidi"/>
-              <w:sz w:val="80"/>
-              <w:szCs w:val="80"/>
-            </w:rPr>
-            <w:t>[Type the document title]</w:t>
-          </w:r>
-        </w:p>
-      </w:docPartBody>
-    </w:docPart>
   </w:docParts>
 </w:glossaryDocument>
 </file>
@@ -12566,9 +12530,8 @@
     <w:panose1 w:val="020B0604030504040204"/>
     <w:charset w:val="00"/>
     <w:family w:val="swiss"/>
-    <w:notTrueType/>
     <w:pitch w:val="variable"/>
-    <w:sig w:usb0="00000003" w:usb1="00000000" w:usb2="00000000" w:usb3="00000000" w:csb0="00000001" w:csb1="00000000"/>
+    <w:sig w:usb0="E1002EFF" w:usb1="C000605B" w:usb2="00000029" w:usb3="00000000" w:csb0="000101FF" w:csb1="00000000"/>
   </w:font>
 </w:fonts>
 </file>
@@ -12583,6 +12546,7 @@
   </w:compat>
   <w:rsids>
     <w:rsidRoot w:val="004A2675"/>
+    <w:rsid w:val="00482B1C"/>
     <w:rsid w:val="004A2675"/>
     <w:rsid w:val="008F18C6"/>
     <w:rsid w:val="00A9277E"/>
@@ -13167,7 +13131,7 @@
 </file>
 
 <file path=customXml/itemProps2.xml><?xml version="1.0" encoding="utf-8"?>
-<ds:datastoreItem xmlns:ds="http://schemas.openxmlformats.org/officeDocument/2006/customXml" ds:itemID="{8509104B-5F67-4A59-9F15-8B440A2CB56D}">
+<ds:datastoreItem xmlns:ds="http://schemas.openxmlformats.org/officeDocument/2006/customXml" ds:itemID="{12811BBC-F36A-4631-A5A3-63BDF2F06F1B}">
   <ds:schemaRefs>
     <ds:schemaRef ds:uri="http://schemas.openxmlformats.org/officeDocument/2006/bibliography"/>
   </ds:schemaRefs>

</xml_diff>